<commit_message>
Practical Projects - OOP with Python
Practical Projects - OOP with Python
</commit_message>
<xml_diff>
--- a/body_mass_index_oop/Description - Body Mass Index.docx
+++ b/body_mass_index_oop/Description - Body Mass Index.docx
@@ -268,7 +268,25 @@
           <w:sz w:val="24"/>
           <w:szCs w:val="24"/>
         </w:rPr>
-        <w:t>This project is a simple Python class called BodyMassIndex that calculates the body mass index (BMI) of a person based on their weight and height.</w:t>
+        <w:t xml:space="preserve">This project is a simple Python class called </w:t>
+      </w:r>
+      <w:proofErr w:type="spellStart"/>
+      <w:r>
+        <w:rPr>
+          <w:rFonts w:cstheme="minorHAnsi"/>
+          <w:sz w:val="24"/>
+          <w:szCs w:val="24"/>
+        </w:rPr>
+        <w:t>BodyMassIndex</w:t>
+      </w:r>
+      <w:proofErr w:type="spellEnd"/>
+      <w:r>
+        <w:rPr>
+          <w:rFonts w:cstheme="minorHAnsi"/>
+          <w:sz w:val="24"/>
+          <w:szCs w:val="24"/>
+        </w:rPr>
+        <w:t xml:space="preserve"> that calculates the body mass index (BMI) of a person based on their weight and height.</w:t>
       </w:r>
     </w:p>
     <w:p>
@@ -494,15 +512,6 @@
     </w:p>
     <w:p>
       <w:pPr>
-        <w:rPr>
-          <w:rFonts w:cstheme="minorHAnsi"/>
-          <w:sz w:val="24"/>
-          <w:szCs w:val="24"/>
-        </w:rPr>
-      </w:pPr>
-    </w:p>
-    <w:p>
-      <w:pPr>
         <w:jc w:val="center"/>
         <w:rPr>
           <w:rFonts w:cstheme="minorHAnsi"/>
@@ -520,6 +529,7 @@
           <w:sz w:val="24"/>
           <w:szCs w:val="24"/>
         </w:rPr>
+        <w:lastRenderedPageBreak/>
         <w:t>How to use</w:t>
       </w:r>
       <w:r>
@@ -547,41 +557,149 @@
           <w:sz w:val="24"/>
           <w:szCs w:val="24"/>
         </w:rPr>
-        <w:t xml:space="preserve">The BodyMassIndex class can be imported into any Python project that needs to calculate BMI values. Simply create an instance of the class by providing the weight and height of the person as arguments. </w:t>
-      </w:r>
-    </w:p>
-    <w:p>
-      <w:pPr>
-        <w:rPr>
-          <w:rFonts w:cstheme="minorHAnsi"/>
-          <w:sz w:val="24"/>
-          <w:szCs w:val="24"/>
-        </w:rPr>
-      </w:pPr>
-      <w:r>
-        <w:rPr>
-          <w:rFonts w:cstheme="minorHAnsi"/>
-          <w:sz w:val="24"/>
-          <w:szCs w:val="24"/>
-        </w:rPr>
-        <w:t>The calculate_body_mass_index() method can be used to calculate the BMI value, which can then be accessed using the body_mass_index attribute.</w:t>
-      </w:r>
-    </w:p>
-    <w:p>
-      <w:pPr>
-        <w:rPr>
-          <w:rFonts w:cstheme="minorHAnsi"/>
-          <w:sz w:val="24"/>
-          <w:szCs w:val="24"/>
-        </w:rPr>
-      </w:pPr>
-      <w:r>
-        <w:rPr>
-          <w:rFonts w:cstheme="minorHAnsi"/>
-          <w:sz w:val="24"/>
-          <w:szCs w:val="24"/>
-        </w:rPr>
-        <w:t>The __repr__() method returns the BMI classification of the person as a string.</w:t>
+        <w:t xml:space="preserve">The </w:t>
+      </w:r>
+      <w:proofErr w:type="spellStart"/>
+      <w:r>
+        <w:rPr>
+          <w:rFonts w:cstheme="minorHAnsi"/>
+          <w:sz w:val="24"/>
+          <w:szCs w:val="24"/>
+        </w:rPr>
+        <w:t>BodyMassIndex</w:t>
+      </w:r>
+      <w:proofErr w:type="spellEnd"/>
+      <w:r>
+        <w:rPr>
+          <w:rFonts w:cstheme="minorHAnsi"/>
+          <w:sz w:val="24"/>
+          <w:szCs w:val="24"/>
+        </w:rPr>
+        <w:t xml:space="preserve"> class can be imported into any Python project that needs to calculate BMI values. Simply create an instance of the class by providing the weight and height of the person as arguments. </w:t>
+      </w:r>
+    </w:p>
+    <w:p>
+      <w:pPr>
+        <w:rPr>
+          <w:rFonts w:cstheme="minorHAnsi"/>
+          <w:sz w:val="24"/>
+          <w:szCs w:val="24"/>
+        </w:rPr>
+      </w:pPr>
+      <w:r>
+        <w:rPr>
+          <w:rFonts w:cstheme="minorHAnsi"/>
+          <w:sz w:val="24"/>
+          <w:szCs w:val="24"/>
+        </w:rPr>
+        <w:t xml:space="preserve">The </w:t>
+      </w:r>
+      <w:proofErr w:type="spellStart"/>
+      <w:r>
+        <w:rPr>
+          <w:rFonts w:cstheme="minorHAnsi"/>
+          <w:sz w:val="24"/>
+          <w:szCs w:val="24"/>
+        </w:rPr>
+        <w:t>calculate_body_mass_</w:t>
+      </w:r>
+      <w:proofErr w:type="gramStart"/>
+      <w:r>
+        <w:rPr>
+          <w:rFonts w:cstheme="minorHAnsi"/>
+          <w:sz w:val="24"/>
+          <w:szCs w:val="24"/>
+        </w:rPr>
+        <w:t>index</w:t>
+      </w:r>
+      <w:proofErr w:type="spellEnd"/>
+      <w:r>
+        <w:rPr>
+          <w:rFonts w:cstheme="minorHAnsi"/>
+          <w:sz w:val="24"/>
+          <w:szCs w:val="24"/>
+        </w:rPr>
+        <w:t>(</w:t>
+      </w:r>
+      <w:proofErr w:type="gramEnd"/>
+      <w:r>
+        <w:rPr>
+          <w:rFonts w:cstheme="minorHAnsi"/>
+          <w:sz w:val="24"/>
+          <w:szCs w:val="24"/>
+        </w:rPr>
+        <w:t xml:space="preserve">) method can be used to calculate the BMI value, which can then be accessed using the </w:t>
+      </w:r>
+      <w:proofErr w:type="spellStart"/>
+      <w:r>
+        <w:rPr>
+          <w:rFonts w:cstheme="minorHAnsi"/>
+          <w:sz w:val="24"/>
+          <w:szCs w:val="24"/>
+        </w:rPr>
+        <w:t>body_mass_index</w:t>
+      </w:r>
+      <w:proofErr w:type="spellEnd"/>
+      <w:r>
+        <w:rPr>
+          <w:rFonts w:cstheme="minorHAnsi"/>
+          <w:sz w:val="24"/>
+          <w:szCs w:val="24"/>
+        </w:rPr>
+        <w:t xml:space="preserve"> attribute.</w:t>
+      </w:r>
+    </w:p>
+    <w:p>
+      <w:pPr>
+        <w:rPr>
+          <w:rFonts w:cstheme="minorHAnsi"/>
+          <w:sz w:val="24"/>
+          <w:szCs w:val="24"/>
+        </w:rPr>
+      </w:pPr>
+      <w:r>
+        <w:rPr>
+          <w:rFonts w:cstheme="minorHAnsi"/>
+          <w:sz w:val="24"/>
+          <w:szCs w:val="24"/>
+        </w:rPr>
+        <w:t>The __</w:t>
+      </w:r>
+      <w:proofErr w:type="spellStart"/>
+      <w:r>
+        <w:rPr>
+          <w:rFonts w:cstheme="minorHAnsi"/>
+          <w:sz w:val="24"/>
+          <w:szCs w:val="24"/>
+        </w:rPr>
+        <w:t>repr</w:t>
+      </w:r>
+      <w:proofErr w:type="spellEnd"/>
+      <w:r>
+        <w:rPr>
+          <w:rFonts w:cstheme="minorHAnsi"/>
+          <w:sz w:val="24"/>
+          <w:szCs w:val="24"/>
+        </w:rPr>
+        <w:t>_</w:t>
+      </w:r>
+      <w:proofErr w:type="gramStart"/>
+      <w:r>
+        <w:rPr>
+          <w:rFonts w:cstheme="minorHAnsi"/>
+          <w:sz w:val="24"/>
+          <w:szCs w:val="24"/>
+        </w:rPr>
+        <w:t>_(</w:t>
+      </w:r>
+      <w:proofErr w:type="gramEnd"/>
+      <w:r>
+        <w:rPr>
+          <w:rFonts w:cstheme="minorHAnsi"/>
+          <w:sz w:val="24"/>
+          <w:szCs w:val="24"/>
+        </w:rPr>
+        <w:t>) method returns the BMI classification of the person as a string.</w:t>
       </w:r>
     </w:p>
     <w:p>
@@ -690,7 +808,25 @@
           <w:sz w:val="24"/>
           <w:szCs w:val="24"/>
         </w:rPr>
-        <w:t>The benefits of writing tests using a framework like unittest include ensuring the correctness of the code, reducing the risk of introducing bugs when making changes to the code, and providing documentation for the intended behavior of the code. Tests also help to catch errors earlier in the development cycle, which can save time and resources in the long run.</w:t>
+        <w:t xml:space="preserve">The benefits of writing tests using a framework like </w:t>
+      </w:r>
+      <w:proofErr w:type="spellStart"/>
+      <w:r>
+        <w:rPr>
+          <w:rFonts w:cstheme="minorHAnsi"/>
+          <w:sz w:val="24"/>
+          <w:szCs w:val="24"/>
+        </w:rPr>
+        <w:t>unittest</w:t>
+      </w:r>
+      <w:proofErr w:type="spellEnd"/>
+      <w:r>
+        <w:rPr>
+          <w:rFonts w:cstheme="minorHAnsi"/>
+          <w:sz w:val="24"/>
+          <w:szCs w:val="24"/>
+        </w:rPr>
+        <w:t xml:space="preserve"> include ensuring the correctness of the code, reducing the risk of introducing bugs when making changes to the code, and providing documentation for the intended behavior of the code. Tests also help to catch errors earlier in the development cycle, which can save time and resources in the long run.</w:t>
       </w:r>
     </w:p>
     <w:sectPr>
@@ -751,12 +887,14 @@
           <w:pStyle w:val="Footer"/>
           <w:jc w:val="right"/>
         </w:pPr>
+        <w:proofErr w:type="spellStart"/>
         <w:r>
           <w:rPr>
             <w:lang w:val="bg-BG"/>
           </w:rPr>
           <w:t>Стр</w:t>
         </w:r>
+        <w:proofErr w:type="spellEnd"/>
         <w:r>
           <w:t xml:space="preserve">. </w:t>
         </w:r>

</xml_diff>